<commit_message>
Overview + arch styles updated
</commit_message>
<xml_diff>
--- a/OtherStuff/DD all files/Overview + selected arch styles and patterns.docx
+++ b/OtherStuff/DD all files/Overview + selected arch styles and patterns.docx
@@ -366,7 +366,23 @@
           <w:sz w:val="24"/>
           <w:szCs w:val="24"/>
         </w:rPr>
-        <w:t xml:space="preserve">The users’ machines, that in our domain are phones and computers, will have </w:t>
+        <w:t xml:space="preserve">The users’ machines, that in our domain are </w:t>
+      </w:r>
+      <w:r>
+        <w:rPr>
+          <w:rFonts w:ascii="Georgia" w:hAnsi="Georgia"/>
+          <w:sz w:val="24"/>
+          <w:szCs w:val="24"/>
+        </w:rPr>
+        <w:t xml:space="preserve">mobile </w:t>
+      </w:r>
+      <w:r>
+        <w:rPr>
+          <w:rFonts w:ascii="Georgia" w:hAnsi="Georgia"/>
+          <w:sz w:val="24"/>
+          <w:szCs w:val="24"/>
+        </w:rPr>
+        <w:t xml:space="preserve">phones and computers, will have </w:t>
       </w:r>
       <w:r>
         <w:rPr>
@@ -398,15 +414,7 @@
           <w:sz w:val="24"/>
           <w:szCs w:val="24"/>
         </w:rPr>
-        <w:t xml:space="preserve"> the </w:t>
-      </w:r>
-      <w:r>
-        <w:rPr>
-          <w:rFonts w:ascii="Georgia" w:hAnsi="Georgia"/>
-          <w:sz w:val="24"/>
-          <w:szCs w:val="24"/>
-        </w:rPr>
-        <w:t>Graphical User Interface (GUI)</w:t>
+        <w:t xml:space="preserve"> the Graphical User Interface (GUI)</w:t>
       </w:r>
       <w:r>
         <w:rPr>
@@ -422,7 +430,15 @@
           <w:sz w:val="24"/>
           <w:szCs w:val="24"/>
         </w:rPr>
-        <w:t>will show</w:t>
+        <w:t>show</w:t>
+      </w:r>
+      <w:r>
+        <w:rPr>
+          <w:rFonts w:ascii="Georgia" w:hAnsi="Georgia"/>
+          <w:sz w:val="24"/>
+          <w:szCs w:val="24"/>
+        </w:rPr>
+        <w:t>s</w:t>
       </w:r>
       <w:r>
         <w:rPr>
@@ -454,7 +470,23 @@
           <w:sz w:val="24"/>
           <w:szCs w:val="24"/>
         </w:rPr>
-        <w:t>ogic is involved at this level: Clients will only be able to send requests.</w:t>
+        <w:t>ogic is involved at this level: Clients will only be able to send requests</w:t>
+      </w:r>
+      <w:r>
+        <w:rPr>
+          <w:rFonts w:ascii="Georgia" w:hAnsi="Georgia"/>
+          <w:sz w:val="24"/>
+          <w:szCs w:val="24"/>
+        </w:rPr>
+        <w:t xml:space="preserve"> to the web server and application server</w:t>
+      </w:r>
+      <w:r>
+        <w:rPr>
+          <w:rFonts w:ascii="Georgia" w:hAnsi="Georgia"/>
+          <w:sz w:val="24"/>
+          <w:szCs w:val="24"/>
+        </w:rPr>
+        <w:t>.</w:t>
       </w:r>
     </w:p>
     <w:p>
@@ -592,6 +624,246 @@
           <w:sz w:val="24"/>
           <w:szCs w:val="24"/>
         </w:rPr>
+        <w:t xml:space="preserve">The Web Server, which is the component of the system that </w:t>
+      </w:r>
+      <w:r>
+        <w:rPr>
+          <w:rFonts w:ascii="Georgia" w:hAnsi="Georgia"/>
+          <w:sz w:val="24"/>
+          <w:szCs w:val="24"/>
+        </w:rPr>
+        <w:t>manages</w:t>
+      </w:r>
+      <w:r>
+        <w:rPr>
+          <w:rFonts w:ascii="Georgia" w:hAnsi="Georgia"/>
+          <w:sz w:val="24"/>
+          <w:szCs w:val="24"/>
+        </w:rPr>
+        <w:t xml:space="preserve"> the HTTP requests sent by clients using the web application.</w:t>
+      </w:r>
+      <w:r>
+        <w:rPr>
+          <w:rFonts w:ascii="Georgia" w:hAnsi="Georgia"/>
+          <w:sz w:val="24"/>
+          <w:szCs w:val="24"/>
+        </w:rPr>
+        <w:t xml:space="preserve"> </w:t>
+      </w:r>
+    </w:p>
+    <w:p>
+      <w:pPr>
+        <w:pStyle w:val="Paragrafoelenco"/>
+        <w:ind w:left="1494"/>
+        <w:rPr>
+          <w:rFonts w:ascii="Georgia" w:hAnsi="Georgia"/>
+          <w:sz w:val="24"/>
+          <w:szCs w:val="24"/>
+        </w:rPr>
+      </w:pPr>
+      <w:r>
+        <w:rPr>
+          <w:rFonts w:ascii="Georgia" w:hAnsi="Georgia"/>
+          <w:sz w:val="24"/>
+          <w:szCs w:val="24"/>
+        </w:rPr>
+        <w:t xml:space="preserve">This component can handle such requests in two ways: </w:t>
+      </w:r>
+    </w:p>
+    <w:p>
+      <w:pPr>
+        <w:pStyle w:val="Paragrafoelenco"/>
+        <w:numPr>
+          <w:ilvl w:val="0"/>
+          <w:numId w:val="3"/>
+        </w:numPr>
+        <w:rPr>
+          <w:rFonts w:ascii="Georgia" w:hAnsi="Georgia"/>
+          <w:sz w:val="24"/>
+          <w:szCs w:val="24"/>
+        </w:rPr>
+      </w:pPr>
+      <w:r>
+        <w:rPr>
+          <w:rFonts w:ascii="Georgia" w:hAnsi="Georgia"/>
+          <w:sz w:val="24"/>
+          <w:szCs w:val="24"/>
+        </w:rPr>
+        <w:t>if the request can be resolve</w:t>
+      </w:r>
+      <w:r>
+        <w:rPr>
+          <w:rFonts w:ascii="Georgia" w:hAnsi="Georgia"/>
+          <w:sz w:val="24"/>
+          <w:szCs w:val="24"/>
+        </w:rPr>
+        <w:t>d</w:t>
+      </w:r>
+      <w:r>
+        <w:rPr>
+          <w:rFonts w:ascii="Georgia" w:hAnsi="Georgia"/>
+          <w:sz w:val="24"/>
+          <w:szCs w:val="24"/>
+        </w:rPr>
+        <w:t xml:space="preserve"> with a static content page, the web server will </w:t>
+      </w:r>
+      <w:r>
+        <w:rPr>
+          <w:rFonts w:ascii="Georgia" w:hAnsi="Georgia"/>
+          <w:sz w:val="24"/>
+          <w:szCs w:val="24"/>
+        </w:rPr>
+        <w:t>generate and send the response itself</w:t>
+      </w:r>
+    </w:p>
+    <w:p>
+      <w:pPr>
+        <w:pStyle w:val="Paragrafoelenco"/>
+        <w:numPr>
+          <w:ilvl w:val="0"/>
+          <w:numId w:val="3"/>
+        </w:numPr>
+        <w:rPr>
+          <w:rFonts w:ascii="Georgia" w:hAnsi="Georgia"/>
+          <w:sz w:val="24"/>
+          <w:szCs w:val="24"/>
+        </w:rPr>
+      </w:pPr>
+      <w:r>
+        <w:rPr>
+          <w:rFonts w:ascii="Georgia" w:hAnsi="Georgia"/>
+          <w:sz w:val="24"/>
+          <w:szCs w:val="24"/>
+        </w:rPr>
+        <w:t xml:space="preserve">if the request comport a dynamic </w:t>
+      </w:r>
+      <w:r>
+        <w:rPr>
+          <w:rFonts w:ascii="Georgia" w:hAnsi="Georgia"/>
+          <w:sz w:val="24"/>
+          <w:szCs w:val="24"/>
+        </w:rPr>
+        <w:t>content</w:t>
+      </w:r>
+      <w:r>
+        <w:rPr>
+          <w:rFonts w:ascii="Georgia" w:hAnsi="Georgia"/>
+          <w:sz w:val="24"/>
+          <w:szCs w:val="24"/>
+        </w:rPr>
+        <w:t xml:space="preserve">, </w:t>
+      </w:r>
+      <w:r>
+        <w:rPr>
+          <w:rFonts w:ascii="Georgia" w:hAnsi="Georgia"/>
+          <w:sz w:val="24"/>
+          <w:szCs w:val="24"/>
+        </w:rPr>
+        <w:t>the web server</w:t>
+      </w:r>
+      <w:r>
+        <w:rPr>
+          <w:rFonts w:ascii="Georgia" w:hAnsi="Georgia"/>
+          <w:sz w:val="24"/>
+          <w:szCs w:val="24"/>
+        </w:rPr>
+        <w:t xml:space="preserve"> </w:t>
+      </w:r>
+      <w:r>
+        <w:rPr>
+          <w:rFonts w:ascii="Georgia" w:hAnsi="Georgia"/>
+          <w:sz w:val="24"/>
+          <w:szCs w:val="24"/>
+        </w:rPr>
+        <w:t>will delegate the dynamic response generation to the application server</w:t>
+      </w:r>
+    </w:p>
+    <w:p>
+      <w:pPr>
+        <w:pStyle w:val="Paragrafoelenco"/>
+        <w:numPr>
+          <w:ilvl w:val="0"/>
+          <w:numId w:val="4"/>
+        </w:numPr>
+        <w:rPr>
+          <w:rFonts w:ascii="Georgia" w:hAnsi="Georgia"/>
+          <w:sz w:val="24"/>
+          <w:szCs w:val="24"/>
+        </w:rPr>
+      </w:pPr>
+      <w:r>
+        <w:rPr>
+          <w:rFonts w:ascii="Georgia" w:hAnsi="Georgia"/>
+          <w:sz w:val="24"/>
+          <w:szCs w:val="24"/>
+        </w:rPr>
+        <w:t xml:space="preserve">The Application Server, which provides access to the business logic, to be used by the client application programs. This component </w:t>
+      </w:r>
+      <w:r>
+        <w:rPr>
+          <w:rFonts w:ascii="Georgia" w:hAnsi="Georgia"/>
+          <w:sz w:val="24"/>
+          <w:szCs w:val="24"/>
+        </w:rPr>
+        <w:t xml:space="preserve">is the central part of MTS’s system, and will contain all the logic that provides MTS’s services.   To accomplish this, it </w:t>
+      </w:r>
+      <w:r>
+        <w:rPr>
+          <w:rFonts w:ascii="Georgia" w:hAnsi="Georgia"/>
+          <w:sz w:val="24"/>
+          <w:szCs w:val="24"/>
+        </w:rPr>
+        <w:t>will be able to execute complex algorithm</w:t>
+      </w:r>
+      <w:r>
+        <w:rPr>
+          <w:rFonts w:ascii="Georgia" w:hAnsi="Georgia"/>
+          <w:sz w:val="24"/>
+          <w:szCs w:val="24"/>
+        </w:rPr>
+        <w:t>s</w:t>
+      </w:r>
+      <w:r>
+        <w:rPr>
+          <w:rFonts w:ascii="Georgia" w:hAnsi="Georgia"/>
+          <w:sz w:val="24"/>
+          <w:szCs w:val="24"/>
+        </w:rPr>
+        <w:t xml:space="preserve"> and </w:t>
+      </w:r>
+      <w:r>
+        <w:rPr>
+          <w:rFonts w:ascii="Georgia" w:hAnsi="Georgia"/>
+          <w:sz w:val="24"/>
+          <w:szCs w:val="24"/>
+        </w:rPr>
+        <w:t>access the Database tier</w:t>
+      </w:r>
+      <w:r>
+        <w:rPr>
+          <w:rFonts w:ascii="Georgia" w:hAnsi="Georgia"/>
+          <w:sz w:val="24"/>
+          <w:szCs w:val="24"/>
+        </w:rPr>
+        <w:t>.</w:t>
+      </w:r>
+    </w:p>
+    <w:p>
+      <w:pPr>
+        <w:pStyle w:val="Paragrafoelenco"/>
+        <w:ind w:left="1494"/>
+        <w:rPr>
+          <w:rFonts w:ascii="Georgia" w:hAnsi="Georgia"/>
+          <w:sz w:val="24"/>
+          <w:szCs w:val="24"/>
+        </w:rPr>
+      </w:pPr>
+      <w:r>
+        <w:rPr>
+          <w:rFonts w:ascii="Georgia" w:hAnsi="Georgia"/>
+          <w:sz w:val="24"/>
+          <w:szCs w:val="24"/>
+        </w:rPr>
         <w:t>T</w:t>
       </w:r>
       <w:r>
@@ -600,23 +872,47 @@
           <w:sz w:val="24"/>
           <w:szCs w:val="24"/>
         </w:rPr>
-        <w:t xml:space="preserve">he </w:t>
-      </w:r>
-      <w:r>
-        <w:rPr>
-          <w:rFonts w:ascii="Georgia" w:hAnsi="Georgia"/>
-          <w:sz w:val="24"/>
-          <w:szCs w:val="24"/>
-        </w:rPr>
-        <w:t xml:space="preserve">Admin’s GUI, which </w:t>
-      </w:r>
-      <w:r>
-        <w:rPr>
-          <w:rFonts w:ascii="Georgia" w:hAnsi="Georgia"/>
-          <w:sz w:val="24"/>
-          <w:szCs w:val="24"/>
-        </w:rPr>
-        <w:t>is</w:t>
+        <w:t>he Application S</w:t>
+      </w:r>
+      <w:r>
+        <w:rPr>
+          <w:rFonts w:ascii="Georgia" w:hAnsi="Georgia"/>
+          <w:sz w:val="24"/>
+          <w:szCs w:val="24"/>
+        </w:rPr>
+        <w:t>erver will</w:t>
+      </w:r>
+      <w:r>
+        <w:rPr>
+          <w:rFonts w:ascii="Georgia" w:hAnsi="Georgia"/>
+          <w:sz w:val="24"/>
+          <w:szCs w:val="24"/>
+        </w:rPr>
+        <w:t xml:space="preserve"> also </w:t>
+      </w:r>
+      <w:r>
+        <w:rPr>
+          <w:rFonts w:ascii="Georgia" w:hAnsi="Georgia"/>
+          <w:sz w:val="24"/>
+          <w:szCs w:val="24"/>
+        </w:rPr>
+        <w:t>provide lightweight APIs to be used directly by m</w:t>
+      </w:r>
+      <w:r>
+        <w:rPr>
+          <w:rFonts w:ascii="Georgia" w:hAnsi="Georgia"/>
+          <w:sz w:val="24"/>
+          <w:szCs w:val="24"/>
+        </w:rPr>
+        <w:t>obile application clients</w:t>
+      </w:r>
+      <w:r>
+        <w:rPr>
+          <w:rFonts w:ascii="Georgia" w:hAnsi="Georgia"/>
+          <w:sz w:val="24"/>
+          <w:szCs w:val="24"/>
+        </w:rPr>
+        <w:t>.</w:t>
       </w:r>
       <w:r>
         <w:rPr>
@@ -632,23 +928,35 @@
           <w:sz w:val="24"/>
           <w:szCs w:val="24"/>
         </w:rPr>
-        <w:t>the specific interface for Administrators. It allows them to access only to their exclusive functions dialoguing directly with the Business Logic</w:t>
-      </w:r>
-      <w:r>
-        <w:rPr>
-          <w:rFonts w:ascii="Georgia" w:hAnsi="Georgia"/>
-          <w:sz w:val="24"/>
-          <w:szCs w:val="24"/>
-        </w:rPr>
-        <w:t xml:space="preserve"> layer</w:t>
-      </w:r>
-      <w:r>
-        <w:rPr>
-          <w:rFonts w:ascii="Georgia" w:hAnsi="Georgia"/>
-          <w:sz w:val="24"/>
-          <w:szCs w:val="24"/>
-        </w:rPr>
-        <w:t>. It’s completely disjointed from the other users’ GUI and functions.</w:t>
+        <w:t xml:space="preserve">It will answer mobile’s requests by sending </w:t>
+      </w:r>
+      <w:r>
+        <w:rPr>
+          <w:rFonts w:ascii="Georgia" w:hAnsi="Georgia"/>
+          <w:sz w:val="24"/>
+          <w:szCs w:val="24"/>
+        </w:rPr>
+        <w:lastRenderedPageBreak/>
+        <w:t>only the strictly necessary information, reducing the amount of data transiting over the mobile network and thus increasing the performance of the application.</w:t>
+      </w:r>
+    </w:p>
+    <w:p>
+      <w:pPr>
+        <w:pStyle w:val="Paragrafoelenco"/>
+        <w:ind w:left="1494"/>
+        <w:rPr>
+          <w:rFonts w:ascii="Georgia" w:hAnsi="Georgia"/>
+          <w:sz w:val="24"/>
+          <w:szCs w:val="24"/>
+        </w:rPr>
+      </w:pPr>
+      <w:r>
+        <w:rPr>
+          <w:rFonts w:ascii="Georgia" w:hAnsi="Georgia"/>
+          <w:sz w:val="24"/>
+          <w:szCs w:val="24"/>
+        </w:rPr>
+        <w:t>Web application clients, instead, will be able to access this component only indirectly, through the Web Server.</w:t>
       </w:r>
     </w:p>
     <w:p>
@@ -670,53 +978,79 @@
           <w:sz w:val="24"/>
           <w:szCs w:val="24"/>
         </w:rPr>
-        <w:t xml:space="preserve">The Web Server, which is the component of the system that receives and accepts the </w:t>
-      </w:r>
-      <w:r>
-        <w:rPr>
-          <w:rFonts w:ascii="Georgia" w:hAnsi="Georgia"/>
-          <w:sz w:val="24"/>
-          <w:szCs w:val="24"/>
-        </w:rPr>
-        <w:t>client’s requests and forward them to the business logic layer.</w:t>
-      </w:r>
-    </w:p>
-    <w:p>
-      <w:pPr>
-        <w:pStyle w:val="Paragrafoelenco"/>
-        <w:numPr>
-          <w:ilvl w:val="0"/>
-          <w:numId w:val="2"/>
-        </w:numPr>
-        <w:rPr>
-          <w:rFonts w:ascii="Georgia" w:hAnsi="Georgia"/>
-          <w:sz w:val="24"/>
-          <w:szCs w:val="24"/>
-        </w:rPr>
-      </w:pPr>
-      <w:r>
-        <w:rPr>
-          <w:rFonts w:ascii="Georgia" w:hAnsi="Georgia"/>
-          <w:sz w:val="24"/>
-          <w:szCs w:val="24"/>
-        </w:rPr>
-        <w:t>The Business Logic</w:t>
-      </w:r>
-      <w:r>
-        <w:rPr>
-          <w:rFonts w:ascii="Georgia" w:hAnsi="Georgia"/>
-          <w:sz w:val="24"/>
-          <w:szCs w:val="24"/>
-        </w:rPr>
-        <w:t xml:space="preserve"> is the part of the application that encodes the rules that determine how data can be created, displayed, stored and changed.</w:t>
-      </w:r>
-      <w:r>
-        <w:rPr>
-          <w:rFonts w:ascii="Georgia" w:hAnsi="Georgia"/>
-          <w:sz w:val="24"/>
-          <w:szCs w:val="24"/>
-        </w:rPr>
-        <w:t xml:space="preserve"> This is the central point of the application, and connects most of the system.</w:t>
+        <w:t>T</w:t>
+      </w:r>
+      <w:r>
+        <w:rPr>
+          <w:rFonts w:ascii="Georgia" w:hAnsi="Georgia"/>
+          <w:sz w:val="24"/>
+          <w:szCs w:val="24"/>
+        </w:rPr>
+        <w:t xml:space="preserve">he </w:t>
+      </w:r>
+      <w:r>
+        <w:rPr>
+          <w:rFonts w:ascii="Georgia" w:hAnsi="Georgia"/>
+          <w:sz w:val="24"/>
+          <w:szCs w:val="24"/>
+        </w:rPr>
+        <w:t xml:space="preserve">Admin’s GUI, </w:t>
+      </w:r>
+      <w:r>
+        <w:rPr>
+          <w:rFonts w:ascii="Georgia" w:hAnsi="Georgia"/>
+          <w:sz w:val="24"/>
+          <w:szCs w:val="24"/>
+        </w:rPr>
+        <w:t>the specific interface for Administ</w:t>
+      </w:r>
+      <w:r>
+        <w:rPr>
+          <w:rFonts w:ascii="Georgia" w:hAnsi="Georgia"/>
+          <w:sz w:val="24"/>
+          <w:szCs w:val="24"/>
+        </w:rPr>
+        <w:t xml:space="preserve">rators, is actually included and provided by the Application Server. </w:t>
+      </w:r>
+      <w:r>
+        <w:rPr>
+          <w:rFonts w:ascii="Georgia" w:hAnsi="Georgia"/>
+          <w:sz w:val="24"/>
+          <w:szCs w:val="24"/>
+        </w:rPr>
+        <w:t xml:space="preserve">It allows </w:t>
+      </w:r>
+      <w:r>
+        <w:rPr>
+          <w:rFonts w:ascii="Georgia" w:hAnsi="Georgia"/>
+          <w:sz w:val="24"/>
+          <w:szCs w:val="24"/>
+        </w:rPr>
+        <w:t>Admins</w:t>
+      </w:r>
+      <w:r>
+        <w:rPr>
+          <w:rFonts w:ascii="Georgia" w:hAnsi="Georgia"/>
+          <w:sz w:val="24"/>
+          <w:szCs w:val="24"/>
+        </w:rPr>
+        <w:t xml:space="preserve"> to access to their exclusive functions dialoguing directly with the </w:t>
+      </w:r>
+      <w:r>
+        <w:rPr>
+          <w:rFonts w:ascii="Georgia" w:hAnsi="Georgia"/>
+          <w:sz w:val="24"/>
+          <w:szCs w:val="24"/>
+        </w:rPr>
+        <w:t>business logic of the system</w:t>
+      </w:r>
+      <w:r>
+        <w:rPr>
+          <w:rFonts w:ascii="Georgia" w:hAnsi="Georgia"/>
+          <w:sz w:val="24"/>
+          <w:szCs w:val="24"/>
+        </w:rPr>
+        <w:t>. It’s completely disjointed from the other users’ GUI and functions.</w:t>
       </w:r>
     </w:p>
     <w:p>
@@ -765,7 +1099,169 @@
           <w:sz w:val="24"/>
           <w:szCs w:val="24"/>
         </w:rPr>
-        <w:t>users’ information to the city map.</w:t>
+        <w:t>use</w:t>
+      </w:r>
+      <w:r>
+        <w:rPr>
+          <w:rFonts w:ascii="Georgia" w:hAnsi="Georgia"/>
+          <w:sz w:val="24"/>
+          <w:szCs w:val="24"/>
+        </w:rPr>
+        <w:t>rs’ information to the city map.</w:t>
+      </w:r>
+    </w:p>
+    <w:p>
+      <w:pPr>
+        <w:rPr>
+          <w:rFonts w:ascii="Georgia" w:hAnsi="Georgia"/>
+          <w:i/>
+          <w:sz w:val="24"/>
+          <w:szCs w:val="24"/>
+        </w:rPr>
+      </w:pPr>
+      <w:r>
+        <w:rPr>
+          <w:rFonts w:ascii="Georgia" w:hAnsi="Georgia"/>
+          <w:i/>
+          <w:sz w:val="24"/>
+          <w:szCs w:val="24"/>
+        </w:rPr>
+        <w:t>Even-based system</w:t>
+      </w:r>
+    </w:p>
+    <w:p>
+      <w:pPr>
+        <w:rPr>
+          <w:rFonts w:ascii="Georgia" w:hAnsi="Georgia"/>
+          <w:sz w:val="24"/>
+          <w:szCs w:val="24"/>
+        </w:rPr>
+      </w:pPr>
+      <w:r>
+        <w:rPr>
+          <w:rFonts w:ascii="Georgia" w:hAnsi="Georgia"/>
+          <w:sz w:val="24"/>
+          <w:szCs w:val="24"/>
+        </w:rPr>
+        <w:t xml:space="preserve">As anticipated, the core of MTS’s application logic is based on </w:t>
+      </w:r>
+      <w:proofErr w:type="gramStart"/>
+      <w:r>
+        <w:rPr>
+          <w:rFonts w:ascii="Georgia" w:hAnsi="Georgia"/>
+          <w:sz w:val="24"/>
+          <w:szCs w:val="24"/>
+        </w:rPr>
+        <w:t>the publish</w:t>
+      </w:r>
+      <w:proofErr w:type="gramEnd"/>
+      <w:r>
+        <w:rPr>
+          <w:rFonts w:ascii="Georgia" w:hAnsi="Georgia"/>
+          <w:sz w:val="24"/>
+          <w:szCs w:val="24"/>
+        </w:rPr>
+        <w:t xml:space="preserve">-subscribe pattern. </w:t>
+      </w:r>
+    </w:p>
+    <w:p>
+      <w:pPr>
+        <w:rPr>
+          <w:rFonts w:ascii="Georgia" w:hAnsi="Georgia"/>
+          <w:sz w:val="24"/>
+          <w:szCs w:val="24"/>
+        </w:rPr>
+      </w:pPr>
+      <w:r>
+        <w:rPr>
+          <w:rFonts w:ascii="Georgia" w:hAnsi="Georgia"/>
+          <w:sz w:val="24"/>
+          <w:szCs w:val="24"/>
+        </w:rPr>
+        <w:t xml:space="preserve">Customers and taxi drivers have the role of subscriber: the system will automatically </w:t>
+      </w:r>
+      <w:r>
+        <w:rPr>
+          <w:rFonts w:ascii="Georgia" w:hAnsi="Georgia"/>
+          <w:sz w:val="24"/>
+          <w:szCs w:val="24"/>
+        </w:rPr>
+        <w:t xml:space="preserve">register them to specific topics, and they will receive update messages related to such topics. A topic is created every time customers request or reserve a ride. When a taxi driver is associated to that ride, he will be subscribed to the same topic too, and receive the relative notifications. </w:t>
+      </w:r>
+      <w:r>
+        <w:rPr>
+          <w:rFonts w:ascii="Georgia" w:hAnsi="Georgia"/>
+          <w:sz w:val="24"/>
+          <w:szCs w:val="24"/>
+        </w:rPr>
+        <w:t>Additionally, every taxi driver has an exclusive topic strictly bound to its status (available, busy…), which allows them to receive notification when the status is switched.</w:t>
+      </w:r>
+    </w:p>
+    <w:p>
+      <w:pPr>
+        <w:rPr>
+          <w:rFonts w:ascii="Georgia" w:hAnsi="Georgia"/>
+          <w:sz w:val="24"/>
+          <w:szCs w:val="24"/>
+        </w:rPr>
+      </w:pPr>
+      <w:r>
+        <w:rPr>
+          <w:rFonts w:ascii="Georgia" w:hAnsi="Georgia"/>
+          <w:sz w:val="24"/>
+          <w:szCs w:val="24"/>
+        </w:rPr>
+        <w:t>In this pattern we intend to use a broker, an intermediary component which performs the queue management and the filtering of the messages. The broker will allow to filter messages based on their content, so that taxi drivers and customers related to the same topic won’t receive necessary the same notification or messages.</w:t>
+      </w:r>
+    </w:p>
+    <w:p>
+      <w:pPr>
+        <w:rPr>
+          <w:rFonts w:ascii="Georgia" w:hAnsi="Georgia"/>
+          <w:sz w:val="24"/>
+          <w:szCs w:val="24"/>
+        </w:rPr>
+      </w:pPr>
+      <w:r>
+        <w:rPr>
+          <w:rFonts w:ascii="Georgia" w:hAnsi="Georgia"/>
+          <w:sz w:val="24"/>
+          <w:szCs w:val="24"/>
+        </w:rPr>
+        <w:t>The role of the publisher, instead, is associated to the logic components of the system that manages the rides, the research of available taxis, etc. Basically, there are more components of the system that may generate an update for a certain topic, even users (for example, when a taxi driver change its status generates an update for its topic).</w:t>
+      </w:r>
+    </w:p>
+    <w:p>
+      <w:pPr>
+        <w:rPr>
+          <w:rFonts w:ascii="Georgia" w:hAnsi="Georgia"/>
+          <w:sz w:val="24"/>
+          <w:szCs w:val="24"/>
+        </w:rPr>
+      </w:pPr>
+      <w:r>
+        <w:rPr>
+          <w:rFonts w:ascii="Georgia" w:hAnsi="Georgia"/>
+          <w:sz w:val="24"/>
+          <w:szCs w:val="24"/>
+        </w:rPr>
+        <w:t xml:space="preserve">Despite the event-based pattern may not be strictly required to model the actual MTS system, it </w:t>
+      </w:r>
+      <w:r>
+        <w:rPr>
+          <w:rFonts w:ascii="Georgia" w:hAnsi="Georgia"/>
+          <w:sz w:val="24"/>
+          <w:szCs w:val="24"/>
+        </w:rPr>
+        <w:t xml:space="preserve">provides much space for </w:t>
+      </w:r>
+      <w:r>
+        <w:rPr>
+          <w:rFonts w:ascii="Georgia" w:hAnsi="Georgia"/>
+          <w:sz w:val="24"/>
+          <w:szCs w:val="24"/>
+        </w:rPr>
+        <w:t>future extendibility. For example, it allows to handle notification for multiple customer connected to the same ride (e.g. in a taxi sharing service), or permits to easily add new types of notifications.</w:t>
       </w:r>
       <w:bookmarkStart w:id="0" w:name="_GoBack"/>
       <w:bookmarkEnd w:id="0"/>
@@ -783,6 +1279,119 @@
 <file path=word/numbering.xml><?xml version="1.0" encoding="utf-8"?>
 <w:numbering xmlns:wpc="http://schemas.microsoft.com/office/word/2010/wordprocessingCanvas" xmlns:mc="http://schemas.openxmlformats.org/markup-compatibility/2006" xmlns:o="urn:schemas-microsoft-com:office:office" xmlns:r="http://schemas.openxmlformats.org/officeDocument/2006/relationships" xmlns:m="http://schemas.openxmlformats.org/officeDocument/2006/math" xmlns:v="urn:schemas-microsoft-com:vml" xmlns:wp14="http://schemas.microsoft.com/office/word/2010/wordprocessingDrawing" xmlns:wp="http://schemas.openxmlformats.org/drawingml/2006/wordprocessingDrawing" xmlns:w10="urn:schemas-microsoft-com:office:word" xmlns:w="http://schemas.openxmlformats.org/wordprocessingml/2006/main" xmlns:w14="http://schemas.microsoft.com/office/word/2010/wordml" xmlns:w15="http://schemas.microsoft.com/office/word/2012/wordml" xmlns:wpg="http://schemas.microsoft.com/office/word/2010/wordprocessingGroup" xmlns:wpi="http://schemas.microsoft.com/office/word/2010/wordprocessingInk" xmlns:wne="http://schemas.microsoft.com/office/word/2006/wordml" xmlns:wps="http://schemas.microsoft.com/office/word/2010/wordprocessingShape" mc:Ignorable="w14 w15 wp14">
   <w:abstractNum w:abstractNumId="0" w15:restartNumberingAfterBreak="0">
+    <w:nsid w:val="0C106A54"/>
+    <w:multiLevelType w:val="hybridMultilevel"/>
+    <w:tmpl w:val="CDFCB916"/>
+    <w:lvl w:ilvl="0" w:tplc="04100003">
+      <w:start w:val="1"/>
+      <w:numFmt w:val="bullet"/>
+      <w:lvlText w:val="o"/>
+      <w:lvlJc w:val="left"/>
+      <w:pPr>
+        <w:ind w:left="1494" w:hanging="360"/>
+      </w:pPr>
+      <w:rPr>
+        <w:rFonts w:ascii="Courier New" w:hAnsi="Courier New" w:cs="Courier New" w:hint="default"/>
+      </w:rPr>
+    </w:lvl>
+    <w:lvl w:ilvl="1" w:tplc="04100003">
+      <w:start w:val="1"/>
+      <w:numFmt w:val="bullet"/>
+      <w:lvlText w:val="o"/>
+      <w:lvlJc w:val="left"/>
+      <w:pPr>
+        <w:ind w:left="2214" w:hanging="360"/>
+      </w:pPr>
+      <w:rPr>
+        <w:rFonts w:ascii="Courier New" w:hAnsi="Courier New" w:cs="Courier New" w:hint="default"/>
+      </w:rPr>
+    </w:lvl>
+    <w:lvl w:ilvl="2" w:tplc="04100005" w:tentative="1">
+      <w:start w:val="1"/>
+      <w:numFmt w:val="bullet"/>
+      <w:lvlText w:val=""/>
+      <w:lvlJc w:val="left"/>
+      <w:pPr>
+        <w:ind w:left="2934" w:hanging="360"/>
+      </w:pPr>
+      <w:rPr>
+        <w:rFonts w:ascii="Wingdings" w:hAnsi="Wingdings" w:hint="default"/>
+      </w:rPr>
+    </w:lvl>
+    <w:lvl w:ilvl="3" w:tplc="04100001" w:tentative="1">
+      <w:start w:val="1"/>
+      <w:numFmt w:val="bullet"/>
+      <w:lvlText w:val=""/>
+      <w:lvlJc w:val="left"/>
+      <w:pPr>
+        <w:ind w:left="3654" w:hanging="360"/>
+      </w:pPr>
+      <w:rPr>
+        <w:rFonts w:ascii="Symbol" w:hAnsi="Symbol" w:hint="default"/>
+      </w:rPr>
+    </w:lvl>
+    <w:lvl w:ilvl="4" w:tplc="04100003" w:tentative="1">
+      <w:start w:val="1"/>
+      <w:numFmt w:val="bullet"/>
+      <w:lvlText w:val="o"/>
+      <w:lvlJc w:val="left"/>
+      <w:pPr>
+        <w:ind w:left="4374" w:hanging="360"/>
+      </w:pPr>
+      <w:rPr>
+        <w:rFonts w:ascii="Courier New" w:hAnsi="Courier New" w:cs="Courier New" w:hint="default"/>
+      </w:rPr>
+    </w:lvl>
+    <w:lvl w:ilvl="5" w:tplc="04100005" w:tentative="1">
+      <w:start w:val="1"/>
+      <w:numFmt w:val="bullet"/>
+      <w:lvlText w:val=""/>
+      <w:lvlJc w:val="left"/>
+      <w:pPr>
+        <w:ind w:left="5094" w:hanging="360"/>
+      </w:pPr>
+      <w:rPr>
+        <w:rFonts w:ascii="Wingdings" w:hAnsi="Wingdings" w:hint="default"/>
+      </w:rPr>
+    </w:lvl>
+    <w:lvl w:ilvl="6" w:tplc="04100001" w:tentative="1">
+      <w:start w:val="1"/>
+      <w:numFmt w:val="bullet"/>
+      <w:lvlText w:val=""/>
+      <w:lvlJc w:val="left"/>
+      <w:pPr>
+        <w:ind w:left="5814" w:hanging="360"/>
+      </w:pPr>
+      <w:rPr>
+        <w:rFonts w:ascii="Symbol" w:hAnsi="Symbol" w:hint="default"/>
+      </w:rPr>
+    </w:lvl>
+    <w:lvl w:ilvl="7" w:tplc="04100003" w:tentative="1">
+      <w:start w:val="1"/>
+      <w:numFmt w:val="bullet"/>
+      <w:lvlText w:val="o"/>
+      <w:lvlJc w:val="left"/>
+      <w:pPr>
+        <w:ind w:left="6534" w:hanging="360"/>
+      </w:pPr>
+      <w:rPr>
+        <w:rFonts w:ascii="Courier New" w:hAnsi="Courier New" w:cs="Courier New" w:hint="default"/>
+      </w:rPr>
+    </w:lvl>
+    <w:lvl w:ilvl="8" w:tplc="04100005" w:tentative="1">
+      <w:start w:val="1"/>
+      <w:numFmt w:val="bullet"/>
+      <w:lvlText w:val=""/>
+      <w:lvlJc w:val="left"/>
+      <w:pPr>
+        <w:ind w:left="7254" w:hanging="360"/>
+      </w:pPr>
+      <w:rPr>
+        <w:rFonts w:ascii="Wingdings" w:hAnsi="Wingdings" w:hint="default"/>
+      </w:rPr>
+    </w:lvl>
+  </w:abstractNum>
+  <w:abstractNum w:abstractNumId="1" w15:restartNumberingAfterBreak="0">
     <w:nsid w:val="16FD2C0B"/>
     <w:multiLevelType w:val="hybridMultilevel"/>
     <w:tmpl w:val="E1B8DAAA"/>
@@ -895,7 +1504,119 @@
       </w:rPr>
     </w:lvl>
   </w:abstractNum>
-  <w:abstractNum w:abstractNumId="1" w15:restartNumberingAfterBreak="0">
+  <w:abstractNum w:abstractNumId="2" w15:restartNumberingAfterBreak="0">
+    <w:nsid w:val="3ABC77AC"/>
+    <w:multiLevelType w:val="hybridMultilevel"/>
+    <w:tmpl w:val="EBC45530"/>
+    <w:lvl w:ilvl="0" w:tplc="0AB66488">
+      <w:numFmt w:val="bullet"/>
+      <w:lvlText w:val="-"/>
+      <w:lvlJc w:val="left"/>
+      <w:pPr>
+        <w:ind w:left="1854" w:hanging="360"/>
+      </w:pPr>
+      <w:rPr>
+        <w:rFonts w:ascii="Georgia" w:eastAsiaTheme="minorHAnsi" w:hAnsi="Georgia" w:cstheme="minorBidi" w:hint="default"/>
+      </w:rPr>
+    </w:lvl>
+    <w:lvl w:ilvl="1" w:tplc="04100003">
+      <w:start w:val="1"/>
+      <w:numFmt w:val="bullet"/>
+      <w:lvlText w:val="o"/>
+      <w:lvlJc w:val="left"/>
+      <w:pPr>
+        <w:ind w:left="2574" w:hanging="360"/>
+      </w:pPr>
+      <w:rPr>
+        <w:rFonts w:ascii="Courier New" w:hAnsi="Courier New" w:cs="Courier New" w:hint="default"/>
+      </w:rPr>
+    </w:lvl>
+    <w:lvl w:ilvl="2" w:tplc="04100005" w:tentative="1">
+      <w:start w:val="1"/>
+      <w:numFmt w:val="bullet"/>
+      <w:lvlText w:val=""/>
+      <w:lvlJc w:val="left"/>
+      <w:pPr>
+        <w:ind w:left="3294" w:hanging="360"/>
+      </w:pPr>
+      <w:rPr>
+        <w:rFonts w:ascii="Wingdings" w:hAnsi="Wingdings" w:hint="default"/>
+      </w:rPr>
+    </w:lvl>
+    <w:lvl w:ilvl="3" w:tplc="04100001" w:tentative="1">
+      <w:start w:val="1"/>
+      <w:numFmt w:val="bullet"/>
+      <w:lvlText w:val=""/>
+      <w:lvlJc w:val="left"/>
+      <w:pPr>
+        <w:ind w:left="4014" w:hanging="360"/>
+      </w:pPr>
+      <w:rPr>
+        <w:rFonts w:ascii="Symbol" w:hAnsi="Symbol" w:hint="default"/>
+      </w:rPr>
+    </w:lvl>
+    <w:lvl w:ilvl="4" w:tplc="04100003" w:tentative="1">
+      <w:start w:val="1"/>
+      <w:numFmt w:val="bullet"/>
+      <w:lvlText w:val="o"/>
+      <w:lvlJc w:val="left"/>
+      <w:pPr>
+        <w:ind w:left="4734" w:hanging="360"/>
+      </w:pPr>
+      <w:rPr>
+        <w:rFonts w:ascii="Courier New" w:hAnsi="Courier New" w:cs="Courier New" w:hint="default"/>
+      </w:rPr>
+    </w:lvl>
+    <w:lvl w:ilvl="5" w:tplc="04100005" w:tentative="1">
+      <w:start w:val="1"/>
+      <w:numFmt w:val="bullet"/>
+      <w:lvlText w:val=""/>
+      <w:lvlJc w:val="left"/>
+      <w:pPr>
+        <w:ind w:left="5454" w:hanging="360"/>
+      </w:pPr>
+      <w:rPr>
+        <w:rFonts w:ascii="Wingdings" w:hAnsi="Wingdings" w:hint="default"/>
+      </w:rPr>
+    </w:lvl>
+    <w:lvl w:ilvl="6" w:tplc="04100001" w:tentative="1">
+      <w:start w:val="1"/>
+      <w:numFmt w:val="bullet"/>
+      <w:lvlText w:val=""/>
+      <w:lvlJc w:val="left"/>
+      <w:pPr>
+        <w:ind w:left="6174" w:hanging="360"/>
+      </w:pPr>
+      <w:rPr>
+        <w:rFonts w:ascii="Symbol" w:hAnsi="Symbol" w:hint="default"/>
+      </w:rPr>
+    </w:lvl>
+    <w:lvl w:ilvl="7" w:tplc="04100003" w:tentative="1">
+      <w:start w:val="1"/>
+      <w:numFmt w:val="bullet"/>
+      <w:lvlText w:val="o"/>
+      <w:lvlJc w:val="left"/>
+      <w:pPr>
+        <w:ind w:left="6894" w:hanging="360"/>
+      </w:pPr>
+      <w:rPr>
+        <w:rFonts w:ascii="Courier New" w:hAnsi="Courier New" w:cs="Courier New" w:hint="default"/>
+      </w:rPr>
+    </w:lvl>
+    <w:lvl w:ilvl="8" w:tplc="04100005" w:tentative="1">
+      <w:start w:val="1"/>
+      <w:numFmt w:val="bullet"/>
+      <w:lvlText w:val=""/>
+      <w:lvlJc w:val="left"/>
+      <w:pPr>
+        <w:ind w:left="7614" w:hanging="360"/>
+      </w:pPr>
+      <w:rPr>
+        <w:rFonts w:ascii="Wingdings" w:hAnsi="Wingdings" w:hint="default"/>
+      </w:rPr>
+    </w:lvl>
+  </w:abstractNum>
+  <w:abstractNum w:abstractNumId="3" w15:restartNumberingAfterBreak="0">
     <w:nsid w:val="55241193"/>
     <w:multiLevelType w:val="hybridMultilevel"/>
     <w:tmpl w:val="D464A8CA"/>
@@ -1009,10 +1730,16 @@
     </w:lvl>
   </w:abstractNum>
   <w:num w:numId="1">
-    <w:abstractNumId w:val="0"/>
+    <w:abstractNumId w:val="1"/>
   </w:num>
   <w:num w:numId="2">
-    <w:abstractNumId w:val="1"/>
+    <w:abstractNumId w:val="3"/>
+  </w:num>
+  <w:num w:numId="3">
+    <w:abstractNumId w:val="2"/>
+  </w:num>
+  <w:num w:numId="4">
+    <w:abstractNumId w:val="0"/>
   </w:num>
 </w:numbering>
 </file>

</xml_diff>